<commit_message>
Update demand letter generation to match new DOCX template variables and content
</commit_message>
<xml_diff>
--- a/assets/2.0_letter_template.docx
+++ b/assets/2.0_letter_template.docx
@@ -1,6 +1,6 @@
 
 <file path=word/document.xml><?xml version="1.0" encoding="utf-8"?>
-<w:document xmlns:wpc="http://schemas.microsoft.com/office/word/2010/wordprocessingCanvas" xmlns:cx="http://schemas.microsoft.com/office/drawing/2014/chartex" xmlns:cx1="http://schemas.microsoft.com/office/drawing/2015/9/8/chartex" xmlns:cx2="http://schemas.microsoft.com/office/drawing/2015/10/21/chartex" xmlns:cx3="http://schemas.microsoft.com/office/drawing/2016/5/9/chartex" xmlns:cx4="http://schemas.microsoft.com/office/drawing/2016/5/10/chartex" xmlns:cx5="http://schemas.microsoft.com/office/drawing/2016/5/11/chartex" xmlns:cx6="http://schemas.microsoft.com/office/drawing/2016/5/12/chartex" xmlns:cx7="http://schemas.microsoft.com/office/drawing/2016/5/13/chartex" xmlns:cx8="http://schemas.microsoft.com/office/drawing/2016/5/14/chartex" xmlns:mc="http://schemas.openxmlformats.org/markup-compatibility/2006" xmlns:aink="http://schemas.microsoft.com/office/drawing/2016/ink" xmlns:am3d="http://schemas.microsoft.com/office/drawing/2017/model3d" xmlns:o="urn:schemas-microsoft-com:office:office" xmlns:oel="http://schemas.microsoft.com/office/2019/extlst" xmlns:r="http://schemas.openxmlformats.org/officeDocument/2006/relationships" xmlns:m="http://schemas.openxmlformats.org/officeDocument/2006/math" xmlns:v="urn:schemas-microsoft-com:vml" xmlns:wp14="http://schemas.microsoft.com/office/word/2010/wordprocessingDrawing" xmlns:wp="http://schemas.openxmlformats.org/drawingml/2006/wordprocessingDrawing" xmlns:w10="urn:schemas-microsoft-com:office:word" xmlns:w="http://schemas.openxmlformats.org/wordprocessingml/2006/main" xmlns:w14="http://schemas.microsoft.com/office/word/2010/wordml" xmlns:w15="http://schemas.microsoft.com/office/word/2012/wordml" xmlns:w16cex="http://schemas.microsoft.com/office/word/2018/wordml/cex" xmlns:w16cid="http://schemas.microsoft.com/office/word/2016/wordml/cid" xmlns:w16="http://schemas.microsoft.com/office/word/2018/wordml" xmlns:w16du="http://schemas.microsoft.com/office/word/2023/wordml/word16du" xmlns:w16sdtdh="http://schemas.microsoft.com/office/word/2020/wordml/sdtdatahash" xmlns:w16sdtfl="http://schemas.microsoft.com/office/word/2024/wordml/sdtformatlock" xmlns:w16se="http://schemas.microsoft.com/office/word/2015/wordml/symex" xmlns:wpg="http://schemas.microsoft.com/office/word/2010/wordprocessingGroup" xmlns:wpi="http://schemas.microsoft.com/office/word/2010/wordprocessingInk" xmlns:wne="http://schemas.microsoft.com/office/word/2006/wordml" xmlns:wps="http://schemas.microsoft.com/office/word/2010/wordprocessingShape" mc:Ignorable="w14 w15 w16se w16cid w16 w16cex w16sdtdh w16sdtfl w16du wp14">
+<w:document xmlns:wpc="http://schemas.microsoft.com/office/word/2010/wordprocessingCanvas" xmlns:mc="http://schemas.openxmlformats.org/markup-compatibility/2006" xmlns:o="urn:schemas-microsoft-com:office:office" xmlns:r="http://schemas.openxmlformats.org/officeDocument/2006/relationships" xmlns:m="http://schemas.openxmlformats.org/officeDocument/2006/math" xmlns:v="urn:schemas-microsoft-com:vml" xmlns:wp14="http://schemas.microsoft.com/office/word/2010/wordprocessingDrawing" xmlns:wp="http://schemas.openxmlformats.org/drawingml/2006/wordprocessingDrawing" xmlns:w10="urn:schemas-microsoft-com:office:word" xmlns:w="http://schemas.openxmlformats.org/wordprocessingml/2006/main" xmlns:w14="http://schemas.microsoft.com/office/word/2010/wordml" xmlns:w15="http://schemas.microsoft.com/office/word/2012/wordml" xmlns:wpg="http://schemas.microsoft.com/office/word/2010/wordprocessingGroup" xmlns:wpi="http://schemas.microsoft.com/office/word/2010/wordprocessingInk" xmlns:wne="http://schemas.microsoft.com/office/word/2006/wordml" xmlns:wps="http://schemas.microsoft.com/office/word/2010/wordprocessingShape" mc:Ignorable="w14 w15 wp14">
   <w:body>
     <w:p>
       <w:pPr>
@@ -12,6 +12,7 @@
           <w:szCs w:val="32"/>
         </w:rPr>
       </w:pPr>
+      <w:proofErr w:type="spellStart"/>
       <w:r>
         <w:rPr>
           <w:rFonts w:ascii="Engravers' Gothic" w:hAnsi="Engravers' Gothic"/>
@@ -19,7 +20,17 @@
           <w:sz w:val="32"/>
           <w:szCs w:val="32"/>
         </w:rPr>
-        <w:t>Fischetti Law Group</w:t>
+        <w:t>Fischetti</w:t>
+      </w:r>
+      <w:proofErr w:type="spellEnd"/>
+      <w:r>
+        <w:rPr>
+          <w:rFonts w:ascii="Engravers' Gothic" w:hAnsi="Engravers' Gothic"/>
+          <w:b/>
+          <w:sz w:val="32"/>
+          <w:szCs w:val="32"/>
+        </w:rPr>
+        <w:t xml:space="preserve"> Law Group</w:t>
       </w:r>
     </w:p>
     <w:p>
@@ -87,32 +98,21 @@
         <w:rPr>
           <w:rFonts w:ascii="Engravers' Gothic" w:hAnsi="Engravers' Gothic"/>
         </w:rPr>
-        <w:fldChar w:fldCharType="begin"/>
-      </w:r>
+        <w:t>{{</w:t>
+      </w:r>
+      <w:proofErr w:type="spellStart"/>
       <w:r>
         <w:rPr>
           <w:rFonts w:ascii="Engravers' Gothic" w:hAnsi="Engravers' Gothic"/>
         </w:rPr>
-        <w:instrText xml:space="preserve"> MERGEFIELD current_date_long </w:instrText>
-      </w:r>
+        <w:t>current_date_long</w:t>
+      </w:r>
+      <w:proofErr w:type="spellEnd"/>
       <w:r>
         <w:rPr>
           <w:rFonts w:ascii="Engravers' Gothic" w:hAnsi="Engravers' Gothic"/>
         </w:rPr>
-        <w:fldChar w:fldCharType="separate"/>
-      </w:r>
-      <w:r>
-        <w:rPr>
-          <w:rFonts w:ascii="Engravers' Gothic" w:hAnsi="Engravers' Gothic"/>
-          <w:noProof/>
-        </w:rPr>
-        <w:t>«current_date_long»</w:t>
-      </w:r>
-      <w:r>
-        <w:rPr>
-          <w:rFonts w:ascii="Engravers' Gothic" w:hAnsi="Engravers' Gothic"/>
-        </w:rPr>
-        <w:fldChar w:fldCharType="end"/>
+        <w:t>}}</w:t>
       </w:r>
     </w:p>
     <w:p>
@@ -461,40 +461,15 @@
         <w:tab/>
       </w:r>
       <w:r>
-        <w:rPr>
-          <w:rFonts w:ascii="Calibri Light" w:hAnsi="Calibri Light"/>
-          <w:b/>
-        </w:rPr>
-        <w:fldChar w:fldCharType="begin"/>
-      </w:r>
-      <w:r>
-        <w:rPr>
-          <w:rFonts w:ascii="Calibri Light" w:hAnsi="Calibri Light"/>
-          <w:b/>
-        </w:rPr>
-        <w:instrText xml:space="preserve"> MERGEFIELD "Plaintiff_full_name" </w:instrText>
-      </w:r>
-      <w:r>
-        <w:rPr>
-          <w:rFonts w:ascii="Calibri Light" w:hAnsi="Calibri Light"/>
-          <w:b/>
-        </w:rPr>
-        <w:fldChar w:fldCharType="separate"/>
-      </w:r>
-      <w:r>
-        <w:rPr>
-          <w:rFonts w:ascii="Calibri Light" w:hAnsi="Calibri Light"/>
-          <w:b/>
-          <w:noProof/>
-        </w:rPr>
-        <w:t>«Plaintiff_full_name»</w:t>
-      </w:r>
-      <w:r>
-        <w:rPr>
-          <w:rFonts w:ascii="Calibri Light" w:hAnsi="Calibri Light"/>
-          <w:b/>
-        </w:rPr>
-        <w:fldChar w:fldCharType="end"/>
+        <w:t>{{</w:t>
+      </w:r>
+      <w:proofErr w:type="spellStart"/>
+      <w:r>
+        <w:t>Plaintiff_full_name</w:t>
+      </w:r>
+      <w:proofErr w:type="spellEnd"/>
+      <w:r>
+        <w:t>}}</w:t>
       </w:r>
     </w:p>
     <w:p>
@@ -530,45 +505,15 @@
         <w:tab/>
       </w:r>
       <w:r>
-        <w:rPr>
-          <w:rFonts w:ascii="Calibri Light" w:hAnsi="Calibri Light"/>
-          <w:b/>
-          <w:spacing w:val="-3"/>
-        </w:rPr>
-        <w:fldChar w:fldCharType="begin"/>
-      </w:r>
-      <w:r>
-        <w:rPr>
-          <w:rFonts w:ascii="Calibri Light" w:hAnsi="Calibri Light"/>
-          <w:b/>
-          <w:spacing w:val="-3"/>
-        </w:rPr>
-        <w:instrText xml:space="preserve"> MERGEFIELD "Defendant_Insurance_Co_insured" </w:instrText>
-      </w:r>
-      <w:r>
-        <w:rPr>
-          <w:rFonts w:ascii="Calibri Light" w:hAnsi="Calibri Light"/>
-          <w:b/>
-          <w:spacing w:val="-3"/>
-        </w:rPr>
-        <w:fldChar w:fldCharType="separate"/>
-      </w:r>
-      <w:r>
-        <w:rPr>
-          <w:rFonts w:ascii="Calibri Light" w:hAnsi="Calibri Light"/>
-          <w:b/>
-          <w:noProof/>
-          <w:spacing w:val="-3"/>
-        </w:rPr>
-        <w:t>«Defendant_Insurance_Co_insured»</w:t>
-      </w:r>
-      <w:r>
-        <w:rPr>
-          <w:rFonts w:ascii="Calibri Light" w:hAnsi="Calibri Light"/>
-          <w:b/>
-          <w:spacing w:val="-3"/>
-        </w:rPr>
-        <w:fldChar w:fldCharType="end"/>
+        <w:t>{{</w:t>
+      </w:r>
+      <w:proofErr w:type="spellStart"/>
+      <w:r>
+        <w:t>Defendant_Insurance_Co_insured</w:t>
+      </w:r>
+      <w:proofErr w:type="spellEnd"/>
+      <w:r>
+        <w:t>}}</w:t>
       </w:r>
     </w:p>
     <w:p>
@@ -601,40 +546,15 @@
         <w:tab/>
       </w:r>
       <w:r>
-        <w:rPr>
-          <w:rFonts w:ascii="Calibri Light" w:hAnsi="Calibri Light"/>
-          <w:b/>
-        </w:rPr>
-        <w:fldChar w:fldCharType="begin"/>
-      </w:r>
-      <w:r>
-        <w:rPr>
-          <w:rFonts w:ascii="Calibri Light" w:hAnsi="Calibri Light"/>
-          <w:b/>
-        </w:rPr>
-        <w:instrText xml:space="preserve"> MERGEFIELD "Clinic_company_sk" </w:instrText>
-      </w:r>
-      <w:r>
-        <w:rPr>
-          <w:rFonts w:ascii="Calibri Light" w:hAnsi="Calibri Light"/>
-          <w:b/>
-        </w:rPr>
-        <w:fldChar w:fldCharType="separate"/>
-      </w:r>
-      <w:r>
-        <w:rPr>
-          <w:rFonts w:ascii="Calibri Light" w:hAnsi="Calibri Light"/>
-          <w:b/>
-          <w:noProof/>
-        </w:rPr>
-        <w:t>«Clinic_company_sk»</w:t>
-      </w:r>
-      <w:r>
-        <w:rPr>
-          <w:rFonts w:ascii="Calibri Light" w:hAnsi="Calibri Light"/>
-          <w:b/>
-        </w:rPr>
-        <w:fldChar w:fldCharType="end"/>
+        <w:t>{{</w:t>
+      </w:r>
+      <w:proofErr w:type="spellStart"/>
+      <w:r>
+        <w:t>Clinic_company_sk</w:t>
+      </w:r>
+      <w:proofErr w:type="spellEnd"/>
+      <w:r>
+        <w:t>}}</w:t>
       </w:r>
     </w:p>
     <w:p>
@@ -681,40 +601,15 @@
         <w:tab/>
       </w:r>
       <w:r>
-        <w:rPr>
-          <w:rFonts w:ascii="Calibri Light" w:hAnsi="Calibri Light"/>
-          <w:b/>
-        </w:rPr>
-        <w:fldChar w:fldCharType="begin"/>
-      </w:r>
-      <w:r>
-        <w:rPr>
-          <w:rFonts w:ascii="Calibri Light" w:hAnsi="Calibri Light"/>
-          <w:b/>
-        </w:rPr>
-        <w:instrText xml:space="preserve"> MERGEFIELD "Defendant_Insurance_Co_claim_number" </w:instrText>
-      </w:r>
-      <w:r>
-        <w:rPr>
-          <w:rFonts w:ascii="Calibri Light" w:hAnsi="Calibri Light"/>
-          <w:b/>
-        </w:rPr>
-        <w:fldChar w:fldCharType="separate"/>
-      </w:r>
-      <w:r>
-        <w:rPr>
-          <w:rFonts w:ascii="Calibri Light" w:hAnsi="Calibri Light"/>
-          <w:b/>
-          <w:noProof/>
-        </w:rPr>
-        <w:t>«Defendant_Insurance_Co_claim_number»</w:t>
-      </w:r>
-      <w:r>
-        <w:rPr>
-          <w:rFonts w:ascii="Calibri Light" w:hAnsi="Calibri Light"/>
-          <w:b/>
-        </w:rPr>
-        <w:fldChar w:fldCharType="end"/>
+        <w:t>{{</w:t>
+      </w:r>
+      <w:proofErr w:type="spellStart"/>
+      <w:r>
+        <w:t>Defendant_Insurance_Co_claim_number</w:t>
+      </w:r>
+      <w:proofErr w:type="spellEnd"/>
+      <w:r>
+        <w:t>}}</w:t>
       </w:r>
     </w:p>
     <w:p>
@@ -740,40 +635,15 @@
         <w:tab/>
       </w:r>
       <w:r>
-        <w:rPr>
-          <w:rFonts w:ascii="Calibri Light" w:hAnsi="Calibri Light"/>
-          <w:b/>
-        </w:rPr>
-        <w:fldChar w:fldCharType="begin"/>
-      </w:r>
-      <w:r>
-        <w:rPr>
-          <w:rFonts w:ascii="Calibri Light" w:hAnsi="Calibri Light"/>
-          <w:b/>
-        </w:rPr>
-        <w:instrText xml:space="preserve"> MERGEFIELD "matter_number" </w:instrText>
-      </w:r>
-      <w:r>
-        <w:rPr>
-          <w:rFonts w:ascii="Calibri Light" w:hAnsi="Calibri Light"/>
-          <w:b/>
-        </w:rPr>
-        <w:fldChar w:fldCharType="separate"/>
-      </w:r>
-      <w:r>
-        <w:rPr>
-          <w:rFonts w:ascii="Calibri Light" w:hAnsi="Calibri Light"/>
-          <w:b/>
-          <w:noProof/>
-        </w:rPr>
-        <w:t>«matter_number»</w:t>
-      </w:r>
-      <w:r>
-        <w:rPr>
-          <w:rFonts w:ascii="Calibri Light" w:hAnsi="Calibri Light"/>
-          <w:b/>
-        </w:rPr>
-        <w:fldChar w:fldCharType="end"/>
+        <w:t>{{</w:t>
+      </w:r>
+      <w:proofErr w:type="spellStart"/>
+      <w:r>
+        <w:t>matter_number</w:t>
+      </w:r>
+      <w:proofErr w:type="spellEnd"/>
+      <w:r>
+        <w:t>}}</w:t>
       </w:r>
     </w:p>
     <w:p>
@@ -809,38 +679,22 @@
       <w:r>
         <w:rPr>
           <w:rFonts w:ascii="Calibri Light" w:hAnsi="Calibri Light"/>
-          <w:b/>
-        </w:rPr>
-        <w:fldChar w:fldCharType="begin"/>
-      </w:r>
-      <w:r>
-        <w:rPr>
-          <w:rFonts w:ascii="Calibri Light" w:hAnsi="Calibri Light"/>
-          <w:b/>
-        </w:rPr>
-        <w:instrText xml:space="preserve"> MERGEFIELD "Defendant_Insurance_Co_company_sk" </w:instrText>
-      </w:r>
-      <w:r>
-        <w:rPr>
-          <w:rFonts w:ascii="Calibri Light" w:hAnsi="Calibri Light"/>
-          <w:b/>
-        </w:rPr>
-        <w:fldChar w:fldCharType="separate"/>
-      </w:r>
-      <w:r>
-        <w:rPr>
-          <w:rFonts w:ascii="Calibri Light" w:hAnsi="Calibri Light"/>
-          <w:b/>
-          <w:noProof/>
-        </w:rPr>
-        <w:t>«Defendant_Insurance_Co_company_sk»</w:t>
-      </w:r>
-      <w:r>
-        <w:rPr>
-          <w:rFonts w:ascii="Calibri Light" w:hAnsi="Calibri Light"/>
-          <w:b/>
-        </w:rPr>
-        <w:fldChar w:fldCharType="end"/>
+        </w:rPr>
+        <w:t>{{</w:t>
+      </w:r>
+      <w:proofErr w:type="spellStart"/>
+      <w:r>
+        <w:rPr>
+          <w:rFonts w:ascii="Calibri Light" w:hAnsi="Calibri Light"/>
+        </w:rPr>
+        <w:t>Defendant_Insurance_Co_company_sk</w:t>
+      </w:r>
+      <w:proofErr w:type="spellEnd"/>
+      <w:r>
+        <w:rPr>
+          <w:rFonts w:ascii="Calibri Light" w:hAnsi="Calibri Light"/>
+        </w:rPr>
+        <w:t>}}</w:t>
       </w:r>
     </w:p>
     <w:p>
@@ -867,13 +721,36 @@
         <w:rPr>
           <w:rFonts w:ascii="Calibri Light" w:hAnsi="Calibri Light"/>
         </w:rPr>
-        <w:t>ITEMIZED STATEMENT –</w:t>
-      </w:r>
-      <w:r>
-        <w:rPr>
-          <w:rFonts w:ascii="Calibri Light" w:hAnsi="Calibri Light"/>
-        </w:rPr>
-        <w:t>This reflects the dates of service _____. The bill</w:t>
+        <w:t>ITE</w:t>
+      </w:r>
+      <w:r>
+        <w:rPr>
+          <w:rFonts w:ascii="Calibri Light" w:hAnsi="Calibri Light"/>
+        </w:rPr>
+        <w:t>MIZED STATEMENT –</w:t>
+      </w:r>
+      <w:r>
+        <w:rPr>
+          <w:rFonts w:ascii="Calibri Light" w:hAnsi="Calibri Light"/>
+        </w:rPr>
+        <w:t xml:space="preserve">This reflects the dates of service </w:t>
+      </w:r>
+      <w:r>
+        <w:t>{{</w:t>
+      </w:r>
+      <w:proofErr w:type="spellStart"/>
+      <w:r>
+        <w:t>service_date_range</w:t>
+      </w:r>
+      <w:proofErr w:type="spellEnd"/>
+      <w:r>
+        <w:t>}}</w:t>
+      </w:r>
+      <w:r>
+        <w:rPr>
+          <w:rFonts w:ascii="Calibri Light" w:hAnsi="Calibri Light"/>
+        </w:rPr>
+        <w:t>. The bill</w:t>
       </w:r>
       <w:r>
         <w:rPr>
@@ -885,13 +762,27 @@
         <w:rPr>
           <w:rFonts w:ascii="Calibri Light" w:hAnsi="Calibri Light"/>
         </w:rPr>
-        <w:t>is $</w:t>
-      </w:r>
-      <w:r>
-        <w:rPr>
-          <w:rFonts w:ascii="Calibri Light" w:hAnsi="Calibri Light"/>
-        </w:rPr>
-        <w:t>0</w:t>
+        <w:t xml:space="preserve">is </w:t>
+      </w:r>
+      <w:r>
+        <w:rPr>
+          <w:rFonts w:ascii="Calibri Light" w:hAnsi="Calibri Light"/>
+        </w:rPr>
+        <w:t>{{</w:t>
+      </w:r>
+      <w:proofErr w:type="spellStart"/>
+      <w:r>
+        <w:rPr>
+          <w:rFonts w:ascii="Calibri Light" w:hAnsi="Calibri Light"/>
+        </w:rPr>
+        <w:t>total_bill</w:t>
+      </w:r>
+      <w:proofErr w:type="spellEnd"/>
+      <w:r>
+        <w:rPr>
+          <w:rFonts w:ascii="Calibri Light" w:hAnsi="Calibri Light"/>
+        </w:rPr>
+        <w:t>}}</w:t>
       </w:r>
       <w:r>
         <w:rPr>
@@ -926,23 +817,35 @@
       <w:r>
         <w:rPr>
           <w:rFonts w:ascii="Calibri Light" w:hAnsi="Calibri Light"/>
-          <w:b/>
-        </w:rPr>
-        <w:t>$</w:t>
-      </w:r>
-      <w:r>
-        <w:rPr>
-          <w:rFonts w:ascii="Calibri Light" w:hAnsi="Calibri Light"/>
-          <w:b/>
-        </w:rPr>
-        <w:t>0</w:t>
-      </w:r>
-      <w:r>
-        <w:rPr>
-          <w:rFonts w:ascii="Calibri Light" w:hAnsi="Calibri Light"/>
-          <w:b/>
-        </w:rPr>
-        <w:t xml:space="preserve">.  </w:t>
+        </w:rPr>
+        <w:t>{{</w:t>
+      </w:r>
+      <w:proofErr w:type="spellStart"/>
+      <w:r>
+        <w:rPr>
+          <w:rFonts w:ascii="Calibri Light" w:hAnsi="Calibri Light"/>
+        </w:rPr>
+        <w:t>total_bill</w:t>
+      </w:r>
+      <w:proofErr w:type="spellEnd"/>
+      <w:r>
+        <w:rPr>
+          <w:rFonts w:ascii="Calibri Light" w:hAnsi="Calibri Light"/>
+        </w:rPr>
+        <w:t>}}</w:t>
+      </w:r>
+      <w:r>
+        <w:rPr>
+          <w:rFonts w:ascii="Calibri Light" w:hAnsi="Calibri Light"/>
+        </w:rPr>
+        <w:t>.</w:t>
+      </w:r>
+      <w:r>
+        <w:rPr>
+          <w:rFonts w:ascii="Calibri Light" w:hAnsi="Calibri Light"/>
+          <w:b/>
+        </w:rPr>
+        <w:t xml:space="preserve">  </w:t>
       </w:r>
       <w:r>
         <w:rPr>
@@ -1026,7 +929,13 @@
         <w:rPr>
           <w:rFonts w:ascii="Calibri Light" w:hAnsi="Calibri Light"/>
         </w:rPr>
-        <w:t xml:space="preserve">   If you have any questions about the bills at </w:t>
+        <w:t xml:space="preserve">   If you have any</w:t>
+      </w:r>
+      <w:r>
+        <w:rPr>
+          <w:rFonts w:ascii="Calibri Light" w:hAnsi="Calibri Light"/>
+        </w:rPr>
+        <w:t xml:space="preserve"> questions about the bills at </w:t>
       </w:r>
       <w:r>
         <w:rPr>
@@ -1038,7 +947,15 @@
         <w:rPr>
           <w:rFonts w:ascii="Calibri Light" w:hAnsi="Calibri Light"/>
         </w:rPr>
-        <w:t xml:space="preserve"> please compare the attached ledger to your explanation of benefits which you should have generated and please note we dispute each and every </w:t>
+        <w:t xml:space="preserve"> please compare the attached ledger to your explanation of benefits which</w:t>
+      </w:r>
+      <w:bookmarkStart w:id="0" w:name="_GoBack"/>
+      <w:bookmarkEnd w:id="0"/>
+      <w:r>
+        <w:rPr>
+          <w:rFonts w:ascii="Calibri Light" w:hAnsi="Calibri Light"/>
+        </w:rPr>
+        <w:t xml:space="preserve"> you should have generated and please note we dispute each and every </w:t>
       </w:r>
       <w:r>
         <w:rPr>
@@ -1062,7 +979,13 @@
         <w:rPr>
           <w:rFonts w:ascii="Calibri Light" w:hAnsi="Calibri Light"/>
         </w:rPr>
-        <w:t xml:space="preserve"> please let us know.  If you respond to this demand </w:t>
+        <w:t xml:space="preserve"> pl</w:t>
+      </w:r>
+      <w:r>
+        <w:rPr>
+          <w:rFonts w:ascii="Calibri Light" w:hAnsi="Calibri Light"/>
+        </w:rPr>
+        <w:t xml:space="preserve">ease let us know.  If you respond to this demand </w:t>
       </w:r>
       <w:r>
         <w:rPr>
@@ -1086,7 +1009,19 @@
         <w:rPr>
           <w:rFonts w:ascii="Calibri Light" w:hAnsi="Calibri Light"/>
         </w:rPr>
-        <w:t xml:space="preserve"> we will assume you have all the documentation you may need to process the claim and you have waived any request for additional documentation previously made.  We are relying on you to tell us if this demand letter, the bills or other documents that were previously submitted were defective in any way before suit is filed.  We will assume all defects are waived if you do not inform us in response to this demand letter.</w:t>
+        <w:t xml:space="preserve"> we will assume you have all the documentation you may need to p</w:t>
+      </w:r>
+      <w:r>
+        <w:rPr>
+          <w:rFonts w:ascii="Calibri Light" w:hAnsi="Calibri Light"/>
+        </w:rPr>
+        <w:t>rocess the claim and you have waived any request for additional documentation previously made.  We are relying on you to tell us if this demand letter, the bills or other documents that were previously submitted were defective in any way before suit is fil</w:t>
+      </w:r>
+      <w:r>
+        <w:rPr>
+          <w:rFonts w:ascii="Calibri Light" w:hAnsi="Calibri Light"/>
+        </w:rPr>
+        <w:t>ed.  We will assume all defects are waived if you do not inform us in response to this demand letter.</w:t>
       </w:r>
     </w:p>
     <w:p>
@@ -1124,7 +1059,13 @@
         <w:rPr>
           <w:rFonts w:ascii="Calibri Light" w:hAnsi="Calibri Light"/>
         </w:rPr>
-        <w:t xml:space="preserve">. Be advised that Florida Statute requires applicable interest and a 10% penalty of the overdue amount. (Maximum of $250.00), be made if the bill is made within thirty (30) days of this receipt of this letter. Failure to make full payment within thirty (30) days will result in filing of a law suit against your company for damages, attorney’s fees and costs. </w:t>
+        <w:t>. Be advised that Florida Statute requires applicable interest and a 10% penalty of the overdue amount. (Maximum of $250.00), be made if the bill is made within thirty (30) days of this receipt of this letter. Failure to make full payment within thirty (30</w:t>
+      </w:r>
+      <w:r>
+        <w:rPr>
+          <w:rFonts w:ascii="Calibri Light" w:hAnsi="Calibri Light"/>
+        </w:rPr>
+        <w:t xml:space="preserve">) days will result in filing of a law suit against your company for damages, attorney’s fees and costs. </w:t>
       </w:r>
     </w:p>
     <w:p>
@@ -1166,7 +1107,13 @@
         <w:rPr>
           <w:rFonts w:ascii="Calibri Light" w:hAnsi="Calibri Light"/>
         </w:rPr>
-        <w:t xml:space="preserve"> you did not receive the AOB we will assume you have a copy.</w:t>
+        <w:t xml:space="preserve"> yo</w:t>
+      </w:r>
+      <w:r>
+        <w:rPr>
+          <w:rFonts w:ascii="Calibri Light" w:hAnsi="Calibri Light"/>
+        </w:rPr>
+        <w:t>u did not receive the AOB we will assume you have a copy.</w:t>
       </w:r>
     </w:p>
     <w:p>
@@ -1186,7 +1133,14 @@
           <w:rFonts w:ascii="Calibri Light" w:hAnsi="Calibri Light"/>
           <w:b/>
         </w:rPr>
-        <w:t>The amount listed as currently due is calculated to the best information and belief of the Provider, if the amount listed as “currently due” is incorrect OR the Insurer is in need of any additional information to consider this Demand Letter please advise the undersigned in writing of what specific information is incorrect or needed to process Demand.</w:t>
+        <w:t xml:space="preserve">The amount listed as currently due is calculated to the best information and belief of the Provider, if the amount listed as “currently due” is incorrect OR the Insurer is in need of any additional </w:t>
+      </w:r>
+      <w:r>
+        <w:rPr>
+          <w:rFonts w:ascii="Calibri Light" w:hAnsi="Calibri Light"/>
+          <w:b/>
+        </w:rPr>
+        <w:t>information to consider this Demand Letter please advise the undersigned in writing of what specific information is incorrect or needed to process Demand.</w:t>
       </w:r>
     </w:p>
     <w:p>
@@ -1213,7 +1167,14 @@
           <w:rFonts w:ascii="Calibri Light" w:hAnsi="Calibri Light"/>
           <w:u w:val="single"/>
         </w:rPr>
-        <w:t>PAYABLE</w:t>
+        <w:t>PAYA</w:t>
+      </w:r>
+      <w:r>
+        <w:rPr>
+          <w:rFonts w:ascii="Calibri Light" w:hAnsi="Calibri Light"/>
+          <w:u w:val="single"/>
+        </w:rPr>
+        <w:t>BLE</w:t>
       </w:r>
       <w:r>
         <w:rPr>
@@ -1226,7 +1187,23 @@
           <w:rFonts w:ascii="Calibri Light" w:hAnsi="Calibri Light"/>
           <w:b/>
         </w:rPr>
-        <w:t>Michael J. Fischetti, P.A</w:t>
+        <w:t xml:space="preserve">Michael J. </w:t>
+      </w:r>
+      <w:proofErr w:type="spellStart"/>
+      <w:r>
+        <w:rPr>
+          <w:rFonts w:ascii="Calibri Light" w:hAnsi="Calibri Light"/>
+          <w:b/>
+        </w:rPr>
+        <w:t>Fischetti</w:t>
+      </w:r>
+      <w:proofErr w:type="spellEnd"/>
+      <w:r>
+        <w:rPr>
+          <w:rFonts w:ascii="Calibri Light" w:hAnsi="Calibri Light"/>
+          <w:b/>
+        </w:rPr>
+        <w:t>, P.A</w:t>
       </w:r>
       <w:r>
         <w:rPr>
@@ -1267,13 +1244,26 @@
           <w:rFonts w:ascii="Calibri Light" w:hAnsi="Calibri Light"/>
           <w:b/>
         </w:rPr>
-        <w:t>A COPY OF ANY EUO, STATEMENT OR RECORDED TRANSCRIPTS</w:t>
-      </w:r>
-      <w:r>
-        <w:rPr>
-          <w:rFonts w:ascii="Calibri Light" w:hAnsi="Calibri Light"/>
-        </w:rPr>
-        <w:t xml:space="preserve">; 5) A COPY OF ALL IME REPORTS; 6) A COPY OF THE LETTER(S) DEMANDING THE PATIENT TO APPEAR AT AN IME, AN EUO OR A TELEPHONIC RECORDED STATEMENT AND PROOF OF MAIL; 7) AND ANY AND ALL INFORMATION OBTAINED UNDER THE PROVISIONS OF 627.736, AS REQUIRED BY THE PROVISIONS OF 627.736(6)(D) AND 627.4137 FLORIDA STATUTES; 8) Any and all endorsements or policy amendments to the policy made since 1-1-08. If you do not provide these requested documents within thirty (30) </w:t>
+        <w:t xml:space="preserve">A COPY OF ANY EUO, </w:t>
+      </w:r>
+      <w:r>
+        <w:rPr>
+          <w:rFonts w:ascii="Calibri Light" w:hAnsi="Calibri Light"/>
+          <w:b/>
+        </w:rPr>
+        <w:t>STATEMENT OR RECORDED TRANSCRIPTS</w:t>
+      </w:r>
+      <w:r>
+        <w:rPr>
+          <w:rFonts w:ascii="Calibri Light" w:hAnsi="Calibri Light"/>
+        </w:rPr>
+        <w:t>; 5) A COPY OF ALL IME REPORTS; 6) A COPY OF THE LETTER(S) DEMANDING THE PATIENT TO APPEAR AT AN IME, AN EUO OR A TELEPHONIC RECORDED STATEMENT AND PROOF OF MAIL; 7) AND ANY AND ALL INFORMATION OBTAINED UNDER THE PROVISIONS</w:t>
+      </w:r>
+      <w:r>
+        <w:rPr>
+          <w:rFonts w:ascii="Calibri Light" w:hAnsi="Calibri Light"/>
+        </w:rPr>
+        <w:t xml:space="preserve"> OF 627.736, AS REQUIRED BY THE PROVISIONS OF 627.736(6)(D) AND 627.4137 FLORIDA STATUTES; 8) Any and all endorsements or policy amendments to the policy made since 1-1-08. If you do not provide these requested documents within thirty (30) </w:t>
       </w:r>
       <w:r>
         <w:rPr>
@@ -1285,7 +1275,13 @@
         <w:rPr>
           <w:rFonts w:ascii="Calibri Light" w:hAnsi="Calibri Light"/>
         </w:rPr>
-        <w:t xml:space="preserve"> we may bring suit for declaratory action against </w:t>
+        <w:t xml:space="preserve"> we may bri</w:t>
+      </w:r>
+      <w:r>
+        <w:rPr>
+          <w:rFonts w:ascii="Calibri Light" w:hAnsi="Calibri Light"/>
+        </w:rPr>
+        <w:t xml:space="preserve">ng suit for declaratory action against </w:t>
       </w:r>
       <w:r>
         <w:rPr>
@@ -1327,7 +1323,13 @@
         <w:rPr>
           <w:rFonts w:ascii="Calibri" w:hAnsi="Calibri"/>
         </w:rPr>
-        <w:t>Our office will not accept any checks with FULL and FINAL language included on either the attorney check or the provider check and they will be refused and returned. Checks with such language will not be considered “payment of demand letter” under 627.736 (10).</w:t>
+        <w:t>Our office will not ac</w:t>
+      </w:r>
+      <w:r>
+        <w:rPr>
+          <w:rFonts w:ascii="Calibri" w:hAnsi="Calibri"/>
+        </w:rPr>
+        <w:t>cept any checks with FULL and FINAL language included on either the attorney check or the provider check and they will be refused and returned. Checks with such language will not be considered “payment of demand letter” under 627.736 (10).</w:t>
       </w:r>
       <w:r>
         <w:rPr>
@@ -1353,7 +1355,14 @@
           <w:rFonts w:ascii="Calibri Light" w:hAnsi="Calibri Light"/>
           <w:b/>
         </w:rPr>
-        <w:t xml:space="preserve"> Please make the check for the outstanding medical benefits payable to the above-referenced provider.  </w:t>
+        <w:t xml:space="preserve"> Please make t</w:t>
+      </w:r>
+      <w:r>
+        <w:rPr>
+          <w:rFonts w:ascii="Calibri Light" w:hAnsi="Calibri Light"/>
+          <w:b/>
+        </w:rPr>
+        <w:t xml:space="preserve">he check for the outstanding medical benefits payable to the above-referenced provider.  </w:t>
       </w:r>
       <w:r>
         <w:rPr>
@@ -1369,7 +1378,25 @@
           <w:b/>
           <w:u w:val="single"/>
         </w:rPr>
-        <w:t>Michael J. Fischetti, P.A., (Tax I.D. 26-4047028</w:t>
+        <w:t xml:space="preserve">Michael J. </w:t>
+      </w:r>
+      <w:proofErr w:type="spellStart"/>
+      <w:r>
+        <w:rPr>
+          <w:rFonts w:ascii="Calibri Light" w:hAnsi="Calibri Light"/>
+          <w:b/>
+          <w:u w:val="single"/>
+        </w:rPr>
+        <w:t>Fischetti</w:t>
+      </w:r>
+      <w:proofErr w:type="spellEnd"/>
+      <w:r>
+        <w:rPr>
+          <w:rFonts w:ascii="Calibri Light" w:hAnsi="Calibri Light"/>
+          <w:b/>
+          <w:u w:val="single"/>
+        </w:rPr>
+        <w:t>, P.A., (Tax I.D. 26-4047028</w:t>
       </w:r>
       <w:r>
         <w:rPr>
@@ -1397,7 +1424,30 @@
           <w:rFonts w:ascii="Calibri Light" w:hAnsi="Calibri Light" w:cs="Arial"/>
           <w:b/>
         </w:rPr>
-        <w:t xml:space="preserve">Michael J. Fischetti, P.A., </w:t>
+        <w:t>Micha</w:t>
+      </w:r>
+      <w:r>
+        <w:rPr>
+          <w:rFonts w:ascii="Calibri Light" w:hAnsi="Calibri Light" w:cs="Arial"/>
+          <w:b/>
+        </w:rPr>
+        <w:t xml:space="preserve">el J. </w:t>
+      </w:r>
+      <w:proofErr w:type="spellStart"/>
+      <w:r>
+        <w:rPr>
+          <w:rFonts w:ascii="Calibri Light" w:hAnsi="Calibri Light" w:cs="Arial"/>
+          <w:b/>
+        </w:rPr>
+        <w:t>Fischetti</w:t>
+      </w:r>
+      <w:proofErr w:type="spellEnd"/>
+      <w:r>
+        <w:rPr>
+          <w:rFonts w:ascii="Calibri Light" w:hAnsi="Calibri Light" w:cs="Arial"/>
+          <w:b/>
+        </w:rPr>
+        <w:t xml:space="preserve">, P.A., </w:t>
       </w:r>
       <w:r>
         <w:rPr>
@@ -1427,7 +1477,27 @@
         <w:rPr>
           <w:rFonts w:ascii="Calibri Light" w:hAnsi="Calibri Light" w:cs="Arial"/>
         </w:rPr>
-        <w:t xml:space="preserve"> it is alleged, and you are put on notice that the Plaintiff shall seek damages as to the Insurance Companies failure to provide an itemized statement (commonly know as an EOB) specifically detailing why the bills at issue in this instant case were denied or reduced</w:t>
+        <w:t xml:space="preserve"> it is alleged, and you are put on notice that the Plaintiff shall seek damages as to the Insurance Companies failure to provide an itemized statement (commonly </w:t>
+      </w:r>
+      <w:proofErr w:type="spellStart"/>
+      <w:r>
+        <w:rPr>
+          <w:rFonts w:ascii="Calibri Light" w:hAnsi="Calibri Light" w:cs="Arial"/>
+        </w:rPr>
+        <w:t>know</w:t>
+      </w:r>
+      <w:proofErr w:type="spellEnd"/>
+      <w:r>
+        <w:rPr>
+          <w:rFonts w:ascii="Calibri Light" w:hAnsi="Calibri Light" w:cs="Arial"/>
+        </w:rPr>
+        <w:t xml:space="preserve"> as an EOB) specifically detailing why the bills at issue in this instant case were denied </w:t>
+      </w:r>
+      <w:r>
+        <w:rPr>
+          <w:rFonts w:ascii="Calibri Light" w:hAnsi="Calibri Light" w:cs="Arial"/>
+        </w:rPr>
+        <w:t>or reduced</w:t>
       </w:r>
     </w:p>
     <w:p>
@@ -1463,7 +1533,47 @@
         <w:rPr>
           <w:rFonts w:ascii="Calibri Light" w:hAnsi="Calibri Light"/>
         </w:rPr>
-        <w:t xml:space="preserve">Pursuant to F.S. §627.736(6)(f), when it applies, Plaintiff is requesting that the insurer notify Plaintiff when policy limits are reached.  Plaintiff also requests that the insurer notify Michael J. Fischetti, P.A. regarding the same. The insurer must notify Plaintiff, and Michael J. Fischetti, P.A. within 15 days after the limits have been reached. </w:t>
+        <w:t>Pursuant to F.S. §627.736(6)(f), when it a</w:t>
+      </w:r>
+      <w:r>
+        <w:rPr>
+          <w:rFonts w:ascii="Calibri Light" w:hAnsi="Calibri Light"/>
+        </w:rPr>
+        <w:t xml:space="preserve">pplies, Plaintiff is requesting that the insurer notify Plaintiff when policy limits are reached.  Plaintiff also requests that the insurer notify Michael J. </w:t>
+      </w:r>
+      <w:proofErr w:type="spellStart"/>
+      <w:r>
+        <w:rPr>
+          <w:rFonts w:ascii="Calibri Light" w:hAnsi="Calibri Light"/>
+        </w:rPr>
+        <w:t>Fischetti</w:t>
+      </w:r>
+      <w:proofErr w:type="spellEnd"/>
+      <w:r>
+        <w:rPr>
+          <w:rFonts w:ascii="Calibri Light" w:hAnsi="Calibri Light"/>
+        </w:rPr>
+        <w:t xml:space="preserve">, P.A. regarding the same. The insurer must notify Plaintiff, and Michael J. </w:t>
+      </w:r>
+      <w:proofErr w:type="spellStart"/>
+      <w:r>
+        <w:rPr>
+          <w:rFonts w:ascii="Calibri Light" w:hAnsi="Calibri Light"/>
+        </w:rPr>
+        <w:t>Fischetti</w:t>
+      </w:r>
+      <w:proofErr w:type="spellEnd"/>
+      <w:r>
+        <w:rPr>
+          <w:rFonts w:ascii="Calibri Light" w:hAnsi="Calibri Light"/>
+        </w:rPr>
+        <w:t>, P</w:t>
+      </w:r>
+      <w:r>
+        <w:rPr>
+          <w:rFonts w:ascii="Calibri Light" w:hAnsi="Calibri Light"/>
+        </w:rPr>
+        <w:t xml:space="preserve">.A. within 15 days after the limits have been reached. </w:t>
       </w:r>
       <w:r>
         <w:rPr>
@@ -1535,11 +1645,29 @@
           <w:b/>
           <w:u w:val="single"/>
         </w:rPr>
-        <w:t>Michael J. Fischetti, P.A.,</w:t>
-      </w:r>
+        <w:t xml:space="preserve">Michael J. </w:t>
+      </w:r>
+      <w:proofErr w:type="spellStart"/>
       <w:r>
         <w:rPr>
           <w:rFonts w:ascii="Calibri" w:hAnsi="Calibri" w:cs="Arial"/>
+          <w:b/>
+          <w:u w:val="single"/>
+        </w:rPr>
+        <w:t>Fischetti</w:t>
+      </w:r>
+      <w:proofErr w:type="spellEnd"/>
+      <w:r>
+        <w:rPr>
+          <w:rFonts w:ascii="Calibri" w:hAnsi="Calibri" w:cs="Arial"/>
+          <w:b/>
+          <w:u w:val="single"/>
+        </w:rPr>
+        <w:t>, P.A.,</w:t>
+      </w:r>
+      <w:r>
+        <w:rPr>
+          <w:rFonts w:ascii="Calibri" w:hAnsi="Calibri" w:cs="Arial"/>
           <w:u w:val="single"/>
         </w:rPr>
         <w:t xml:space="preserve"> </w:t>
@@ -1549,7 +1677,14 @@
           <w:rFonts w:ascii="Calibri" w:hAnsi="Calibri" w:cs="Arial"/>
           <w:u w:val="single"/>
         </w:rPr>
-        <w:t xml:space="preserve">at the address and number above.  </w:t>
+        <w:t>at the address and number above.</w:t>
+      </w:r>
+      <w:r>
+        <w:rPr>
+          <w:rFonts w:ascii="Calibri" w:hAnsi="Calibri" w:cs="Arial"/>
+          <w:u w:val="single"/>
+        </w:rPr>
+        <w:t xml:space="preserve">  </w:t>
       </w:r>
     </w:p>
     <w:p>
@@ -1618,7 +1753,21 @@
         <w:rPr>
           <w:rFonts w:ascii="Calibri" w:hAnsi="Calibri"/>
         </w:rPr>
-        <w:t xml:space="preserve">Michael J. Fischetti, Esq. </w:t>
+        <w:t xml:space="preserve">Michael J. </w:t>
+      </w:r>
+      <w:proofErr w:type="spellStart"/>
+      <w:r>
+        <w:rPr>
+          <w:rFonts w:ascii="Calibri" w:hAnsi="Calibri"/>
+        </w:rPr>
+        <w:t>Fischetti</w:t>
+      </w:r>
+      <w:proofErr w:type="spellEnd"/>
+      <w:r>
+        <w:rPr>
+          <w:rFonts w:ascii="Calibri" w:hAnsi="Calibri"/>
+        </w:rPr>
+        <w:t xml:space="preserve">, Esq. </w:t>
       </w:r>
     </w:p>
     <w:p>
@@ -1640,8 +1789,8 @@
 </file>
 
 <file path=word/numbering.xml><?xml version="1.0" encoding="utf-8"?>
-<w:numbering xmlns:wpc="http://schemas.microsoft.com/office/word/2010/wordprocessingCanvas" xmlns:cx="http://schemas.microsoft.com/office/drawing/2014/chartex" xmlns:cx1="http://schemas.microsoft.com/office/drawing/2015/9/8/chartex" xmlns:cx2="http://schemas.microsoft.com/office/drawing/2015/10/21/chartex" xmlns:cx3="http://schemas.microsoft.com/office/drawing/2016/5/9/chartex" xmlns:cx4="http://schemas.microsoft.com/office/drawing/2016/5/10/chartex" xmlns:cx5="http://schemas.microsoft.com/office/drawing/2016/5/11/chartex" xmlns:cx6="http://schemas.microsoft.com/office/drawing/2016/5/12/chartex" xmlns:cx7="http://schemas.microsoft.com/office/drawing/2016/5/13/chartex" xmlns:cx8="http://schemas.microsoft.com/office/drawing/2016/5/14/chartex" xmlns:mc="http://schemas.openxmlformats.org/markup-compatibility/2006" xmlns:aink="http://schemas.microsoft.com/office/drawing/2016/ink" xmlns:am3d="http://schemas.microsoft.com/office/drawing/2017/model3d" xmlns:o="urn:schemas-microsoft-com:office:office" xmlns:oel="http://schemas.microsoft.com/office/2019/extlst" xmlns:r="http://schemas.openxmlformats.org/officeDocument/2006/relationships" xmlns:m="http://schemas.openxmlformats.org/officeDocument/2006/math" xmlns:v="urn:schemas-microsoft-com:vml" xmlns:wp14="http://schemas.microsoft.com/office/word/2010/wordprocessingDrawing" xmlns:wp="http://schemas.openxmlformats.org/drawingml/2006/wordprocessingDrawing" xmlns:w10="urn:schemas-microsoft-com:office:word" xmlns:w="http://schemas.openxmlformats.org/wordprocessingml/2006/main" xmlns:w14="http://schemas.microsoft.com/office/word/2010/wordml" xmlns:w15="http://schemas.microsoft.com/office/word/2012/wordml" xmlns:w16cex="http://schemas.microsoft.com/office/word/2018/wordml/cex" xmlns:w16cid="http://schemas.microsoft.com/office/word/2016/wordml/cid" xmlns:w16="http://schemas.microsoft.com/office/word/2018/wordml" xmlns:w16du="http://schemas.microsoft.com/office/word/2023/wordml/word16du" xmlns:w16sdtdh="http://schemas.microsoft.com/office/word/2020/wordml/sdtdatahash" xmlns:w16sdtfl="http://schemas.microsoft.com/office/word/2024/wordml/sdtformatlock" xmlns:w16se="http://schemas.microsoft.com/office/word/2015/wordml/symex" xmlns:wpg="http://schemas.microsoft.com/office/word/2010/wordprocessingGroup" xmlns:wpi="http://schemas.microsoft.com/office/word/2010/wordprocessingInk" xmlns:wne="http://schemas.microsoft.com/office/word/2006/wordml" xmlns:wps="http://schemas.microsoft.com/office/word/2010/wordprocessingShape" mc:Ignorable="w14 w15 w16se w16cid w16 w16cex w16sdtdh w16sdtfl w16du wp14">
-  <w:abstractNum w:abstractNumId="0" w15:restartNumberingAfterBreak="0">
+<w:numbering xmlns:wpc="http://schemas.microsoft.com/office/word/2010/wordprocessingCanvas" xmlns:mc="http://schemas.openxmlformats.org/markup-compatibility/2006" xmlns:o="urn:schemas-microsoft-com:office:office" xmlns:r="http://schemas.openxmlformats.org/officeDocument/2006/relationships" xmlns:m="http://schemas.openxmlformats.org/officeDocument/2006/math" xmlns:v="urn:schemas-microsoft-com:vml" xmlns:wp14="http://schemas.microsoft.com/office/word/2010/wordprocessingDrawing" xmlns:wp="http://schemas.openxmlformats.org/drawingml/2006/wordprocessingDrawing" xmlns:w10="urn:schemas-microsoft-com:office:word" xmlns:w="http://schemas.openxmlformats.org/wordprocessingml/2006/main" xmlns:w14="http://schemas.microsoft.com/office/word/2010/wordml" xmlns:w15="http://schemas.microsoft.com/office/word/2012/wordml" xmlns:wpg="http://schemas.microsoft.com/office/word/2010/wordprocessingGroup" xmlns:wpi="http://schemas.microsoft.com/office/word/2010/wordprocessingInk" xmlns:wne="http://schemas.microsoft.com/office/word/2006/wordml" xmlns:wps="http://schemas.microsoft.com/office/word/2010/wordprocessingShape" mc:Ignorable="w14 w15 wp14">
+  <w:abstractNum w:abstractNumId="0">
     <w:nsid w:val="64295752"/>
     <w:multiLevelType w:val="hybridMultilevel"/>
     <w:tmpl w:val="C99E3270"/>
@@ -1757,17 +1906,17 @@
       </w:pPr>
     </w:lvl>
   </w:abstractNum>
-  <w:num w:numId="1" w16cid:durableId="1169753457">
+  <w:num w:numId="1">
     <w:abstractNumId w:val="0"/>
   </w:num>
-  <w:num w:numId="2" w16cid:durableId="1667057040">
+  <w:num w:numId="2">
     <w:abstractNumId w:val="0"/>
   </w:num>
 </w:numbering>
 </file>
 
 <file path=word/styles.xml><?xml version="1.0" encoding="utf-8"?>
-<w:styles xmlns:mc="http://schemas.openxmlformats.org/markup-compatibility/2006" xmlns:r="http://schemas.openxmlformats.org/officeDocument/2006/relationships" xmlns:w="http://schemas.openxmlformats.org/wordprocessingml/2006/main" xmlns:w14="http://schemas.microsoft.com/office/word/2010/wordml" xmlns:w15="http://schemas.microsoft.com/office/word/2012/wordml" xmlns:w16cex="http://schemas.microsoft.com/office/word/2018/wordml/cex" xmlns:w16cid="http://schemas.microsoft.com/office/word/2016/wordml/cid" xmlns:w16="http://schemas.microsoft.com/office/word/2018/wordml" xmlns:w16du="http://schemas.microsoft.com/office/word/2023/wordml/word16du" xmlns:w16sdtdh="http://schemas.microsoft.com/office/word/2020/wordml/sdtdatahash" xmlns:w16sdtfl="http://schemas.microsoft.com/office/word/2024/wordml/sdtformatlock" xmlns:w16se="http://schemas.microsoft.com/office/word/2015/wordml/symex" mc:Ignorable="w14 w15 w16se w16cid w16 w16cex w16sdtdh w16sdtfl w16du">
+<w:styles xmlns:mc="http://schemas.openxmlformats.org/markup-compatibility/2006" xmlns:r="http://schemas.openxmlformats.org/officeDocument/2006/relationships" xmlns:w="http://schemas.openxmlformats.org/wordprocessingml/2006/main" xmlns:w14="http://schemas.microsoft.com/office/word/2010/wordml" xmlns:w15="http://schemas.microsoft.com/office/word/2012/wordml" mc:Ignorable="w14 w15">
   <w:docDefaults>
     <w:rPrDefault>
       <w:rPr>
@@ -1777,7 +1926,7 @@
     </w:rPrDefault>
     <w:pPrDefault/>
   </w:docDefaults>
-  <w:latentStyles w:defLockedState="0" w:defUIPriority="0" w:defSemiHidden="0" w:defUnhideWhenUsed="0" w:defQFormat="0" w:count="376">
+  <w:latentStyles w:defLockedState="0" w:defUIPriority="0" w:defSemiHidden="0" w:defUnhideWhenUsed="0" w:defQFormat="0" w:count="371">
     <w:lsdException w:name="Normal" w:qFormat="1"/>
     <w:lsdException w:name="heading 1" w:qFormat="1"/>
     <w:lsdException w:name="heading 2" w:semiHidden="1" w:unhideWhenUsed="1" w:qFormat="1"/>
@@ -1793,6 +1942,50 @@
     <w:lsdException w:name="Subtitle" w:qFormat="1"/>
     <w:lsdException w:name="Strong" w:qFormat="1"/>
     <w:lsdException w:name="Emphasis" w:qFormat="1"/>
+    <w:lsdException w:name="Normal Table" w:semiHidden="1" w:unhideWhenUsed="1"/>
+    <w:lsdException w:name="Table Simple 1" w:semiHidden="1" w:unhideWhenUsed="1"/>
+    <w:lsdException w:name="Table Simple 2" w:semiHidden="1" w:unhideWhenUsed="1"/>
+    <w:lsdException w:name="Table Simple 3" w:semiHidden="1" w:unhideWhenUsed="1"/>
+    <w:lsdException w:name="Table Classic 1" w:semiHidden="1" w:unhideWhenUsed="1"/>
+    <w:lsdException w:name="Table Classic 2" w:semiHidden="1" w:unhideWhenUsed="1"/>
+    <w:lsdException w:name="Table Classic 3" w:semiHidden="1" w:unhideWhenUsed="1"/>
+    <w:lsdException w:name="Table Classic 4" w:semiHidden="1" w:unhideWhenUsed="1"/>
+    <w:lsdException w:name="Table Colorful 1" w:semiHidden="1" w:unhideWhenUsed="1"/>
+    <w:lsdException w:name="Table Colorful 2" w:semiHidden="1" w:unhideWhenUsed="1"/>
+    <w:lsdException w:name="Table Colorful 3" w:semiHidden="1" w:unhideWhenUsed="1"/>
+    <w:lsdException w:name="Table Columns 1" w:semiHidden="1" w:unhideWhenUsed="1"/>
+    <w:lsdException w:name="Table Columns 2" w:semiHidden="1" w:unhideWhenUsed="1"/>
+    <w:lsdException w:name="Table Columns 3" w:semiHidden="1" w:unhideWhenUsed="1"/>
+    <w:lsdException w:name="Table Columns 4" w:semiHidden="1" w:unhideWhenUsed="1"/>
+    <w:lsdException w:name="Table Columns 5" w:semiHidden="1" w:unhideWhenUsed="1"/>
+    <w:lsdException w:name="Table Grid 1" w:semiHidden="1" w:unhideWhenUsed="1"/>
+    <w:lsdException w:name="Table Grid 2" w:semiHidden="1" w:unhideWhenUsed="1"/>
+    <w:lsdException w:name="Table Grid 3" w:semiHidden="1" w:unhideWhenUsed="1"/>
+    <w:lsdException w:name="Table Grid 4" w:semiHidden="1" w:unhideWhenUsed="1"/>
+    <w:lsdException w:name="Table Grid 5" w:semiHidden="1" w:unhideWhenUsed="1"/>
+    <w:lsdException w:name="Table Grid 6" w:semiHidden="1" w:unhideWhenUsed="1"/>
+    <w:lsdException w:name="Table Grid 7" w:semiHidden="1" w:unhideWhenUsed="1"/>
+    <w:lsdException w:name="Table Grid 8" w:semiHidden="1" w:unhideWhenUsed="1"/>
+    <w:lsdException w:name="Table List 1" w:semiHidden="1" w:unhideWhenUsed="1"/>
+    <w:lsdException w:name="Table List 2" w:semiHidden="1" w:unhideWhenUsed="1"/>
+    <w:lsdException w:name="Table List 3" w:semiHidden="1" w:unhideWhenUsed="1"/>
+    <w:lsdException w:name="Table List 4" w:semiHidden="1" w:unhideWhenUsed="1"/>
+    <w:lsdException w:name="Table List 5" w:semiHidden="1" w:unhideWhenUsed="1"/>
+    <w:lsdException w:name="Table List 6" w:semiHidden="1" w:unhideWhenUsed="1"/>
+    <w:lsdException w:name="Table List 7" w:semiHidden="1" w:unhideWhenUsed="1"/>
+    <w:lsdException w:name="Table List 8" w:semiHidden="1" w:unhideWhenUsed="1"/>
+    <w:lsdException w:name="Table 3D effects 1" w:semiHidden="1" w:unhideWhenUsed="1"/>
+    <w:lsdException w:name="Table 3D effects 2" w:semiHidden="1" w:unhideWhenUsed="1"/>
+    <w:lsdException w:name="Table 3D effects 3" w:semiHidden="1" w:unhideWhenUsed="1"/>
+    <w:lsdException w:name="Table Contemporary" w:semiHidden="1" w:unhideWhenUsed="1"/>
+    <w:lsdException w:name="Table Elegant" w:semiHidden="1" w:unhideWhenUsed="1"/>
+    <w:lsdException w:name="Table Professional" w:semiHidden="1" w:unhideWhenUsed="1"/>
+    <w:lsdException w:name="Table Subtle 1" w:semiHidden="1" w:unhideWhenUsed="1"/>
+    <w:lsdException w:name="Table Subtle 2" w:semiHidden="1" w:unhideWhenUsed="1"/>
+    <w:lsdException w:name="Table Web 1" w:semiHidden="1" w:unhideWhenUsed="1"/>
+    <w:lsdException w:name="Table Web 2" w:semiHidden="1" w:unhideWhenUsed="1"/>
+    <w:lsdException w:name="Table Web 3" w:semiHidden="1" w:unhideWhenUsed="1"/>
+    <w:lsdException w:name="Table Theme" w:semiHidden="1" w:unhideWhenUsed="1"/>
     <w:lsdException w:name="Placeholder Text" w:semiHidden="1" w:uiPriority="99"/>
     <w:lsdException w:name="No Spacing" w:uiPriority="1" w:qFormat="1"/>
     <w:lsdException w:name="Light Shading" w:uiPriority="60"/>
@@ -2008,11 +2201,6 @@
     <w:lsdException w:name="List Table 5 Dark Accent 6" w:uiPriority="50"/>
     <w:lsdException w:name="List Table 6 Colorful Accent 6" w:uiPriority="51"/>
     <w:lsdException w:name="List Table 7 Colorful Accent 6" w:uiPriority="52"/>
-    <w:lsdException w:name="Mention" w:semiHidden="1" w:uiPriority="99" w:unhideWhenUsed="1"/>
-    <w:lsdException w:name="Smart Hyperlink" w:semiHidden="1" w:uiPriority="99" w:unhideWhenUsed="1"/>
-    <w:lsdException w:name="Hashtag" w:semiHidden="1" w:uiPriority="99" w:unhideWhenUsed="1"/>
-    <w:lsdException w:name="Unresolved Mention" w:semiHidden="1" w:uiPriority="99" w:unhideWhenUsed="1"/>
-    <w:lsdException w:name="Smart Link" w:semiHidden="1" w:uiPriority="99" w:unhideWhenUsed="1"/>
   </w:latentStyles>
   <w:style w:type="paragraph" w:default="1" w:styleId="Normal">
     <w:name w:val="Normal"/>
@@ -2024,11 +2212,15 @@
   </w:style>
   <w:style w:type="character" w:default="1" w:styleId="DefaultParagraphFont">
     <w:name w:val="Default Paragraph Font"/>
+    <w:uiPriority w:val="1"/>
     <w:semiHidden/>
+    <w:unhideWhenUsed/>
   </w:style>
   <w:style w:type="table" w:default="1" w:styleId="TableNormal">
     <w:name w:val="Normal Table"/>
+    <w:uiPriority w:val="99"/>
     <w:semiHidden/>
+    <w:unhideWhenUsed/>
     <w:tblPr>
       <w:tblInd w:w="0" w:type="dxa"/>
       <w:tblCellMar>
@@ -2041,7 +2233,9 @@
   </w:style>
   <w:style w:type="numbering" w:default="1" w:styleId="NoList">
     <w:name w:val="No List"/>
+    <w:uiPriority w:val="99"/>
     <w:semiHidden/>
+    <w:unhideWhenUsed/>
   </w:style>
   <w:style w:type="paragraph" w:styleId="EnvelopeReturn">
     <w:name w:val="envelope return"/>

</xml_diff>